<commit_message>
SUbmited to lanugage instructor ver2 , All Changes until references found ot be OK.
</commit_message>
<xml_diff>
--- a/Master_Thesis_Nayani_Srinivas.docx
+++ b/Master_Thesis_Nayani_Srinivas.docx
@@ -179,7 +179,6 @@
         </w:rPr>
         <w:sectPr>
           <w:headerReference w:type="default" r:id="rId8"/>
-          <w:footerReference w:type="default" r:id="rId9"/>
           <w:pgSz w:w="11906" w:h="16838" w:code="9"/>
           <w:pgMar w:top="1418" w:right="1701" w:bottom="1418" w:left="1701" w:header="852" w:footer="851" w:gutter="0"/>
           <w:pgNumType w:start="1"/>
@@ -713,7 +712,7 @@
           <w:lang w:val="en-GB"/>
         </w:rPr>
         <w:sectPr>
-          <w:headerReference w:type="default" r:id="rId10"/>
+          <w:headerReference w:type="default" r:id="rId9"/>
           <w:pgSz w:w="11906" w:h="16838" w:code="9"/>
           <w:pgMar w:top="1418" w:right="1701" w:bottom="1418" w:left="1701" w:header="852" w:footer="851" w:gutter="0"/>
           <w:cols w:space="708"/>
@@ -762,6 +761,13 @@
           <w:lang w:val="en-GB"/>
         </w:rPr>
       </w:pPr>
+      <w:r>
+        <w:rPr>
+          <w:rFonts w:cs="Arial"/>
+          <w:lang w:val="en-GB"/>
+        </w:rPr>
+        <w:t xml:space="preserve">Master </w:t>
+      </w:r>
       <w:r>
         <w:rPr>
           <w:rFonts w:cs="Arial"/>
@@ -889,13 +895,20 @@
           <w:rFonts w:cs="Arial"/>
           <w:lang w:val="en-GB"/>
         </w:rPr>
-        <w:t>Author(s):</w:t>
+        <w:t>Author</w:t>
       </w:r>
       <w:r>
         <w:rPr>
           <w:rFonts w:cs="Arial"/>
           <w:lang w:val="en-GB"/>
         </w:rPr>
+        <w:t>:</w:t>
+      </w:r>
+      <w:r>
+        <w:rPr>
+          <w:rFonts w:cs="Arial"/>
+          <w:lang w:val="en-GB"/>
+        </w:rPr>
         <w:t xml:space="preserve"> Nayani </w:t>
       </w:r>
       <w:proofErr w:type="spellStart"/>
@@ -986,7 +999,7 @@
           <w:rFonts w:cs="Arial"/>
           <w:lang w:val="en-GB"/>
         </w:rPr>
-        <w:t>Supervisor(s):</w:t>
+        <w:t>Supervisor:</w:t>
       </w:r>
       <w:r>
         <w:rPr>
@@ -1958,6 +1971,33 @@
         <w:pStyle w:val="NoSpacing"/>
         <w:rPr>
           <w:rFonts w:cs="Arial"/>
+          <w:lang w:val="en-GB"/>
+        </w:rPr>
+      </w:pPr>
+    </w:p>
+    <w:p>
+      <w:pPr>
+        <w:pStyle w:val="NoSpacing"/>
+        <w:rPr>
+          <w:rFonts w:cs="Arial"/>
+          <w:lang w:val="en-GB"/>
+        </w:rPr>
+      </w:pPr>
+    </w:p>
+    <w:p>
+      <w:pPr>
+        <w:pStyle w:val="NoSpacing"/>
+        <w:rPr>
+          <w:rFonts w:cs="Arial"/>
+          <w:lang w:val="en-GB"/>
+        </w:rPr>
+      </w:pPr>
+    </w:p>
+    <w:p>
+      <w:pPr>
+        <w:pStyle w:val="NoSpacing"/>
+        <w:rPr>
+          <w:rFonts w:cs="Arial"/>
           <w:sz w:val="22"/>
           <w:szCs w:val="22"/>
           <w:lang w:val="en-GB"/>
@@ -2069,99 +2109,71 @@
           <w:lang w:val="en-GB"/>
         </w:rPr>
       </w:pPr>
+      <w:bookmarkStart w:id="1" w:name="_GoBack"/>
+      <w:bookmarkEnd w:id="1"/>
       <w:r>
         <w:rPr>
           <w:rFonts w:cs="Arial"/>
           <w:lang w:val="en-GB"/>
         </w:rPr>
-        <w:t>Embedded security, Attacks and vulnerabilities, TEE (Trust execution environment), CWE, CVE,</w:t>
+        <w:t>Embedded security, At</w:t>
       </w:r>
       <w:r>
         <w:rPr>
           <w:rFonts w:cs="Arial"/>
           <w:lang w:val="en-GB"/>
         </w:rPr>
-        <w:t>CAPEC, PLOVER,</w:t>
+        <w:t>tacks and vulnerabilities, Trust execution environment</w:t>
       </w:r>
       <w:r>
         <w:rPr>
           <w:rFonts w:cs="Arial"/>
           <w:lang w:val="en-GB"/>
         </w:rPr>
-        <w:t xml:space="preserve"> Attack vectors,</w:t>
+        <w:t xml:space="preserve">, </w:t>
       </w:r>
       <w:r>
         <w:rPr>
           <w:rFonts w:cs="Arial"/>
           <w:lang w:val="en-GB"/>
         </w:rPr>
-        <w:t xml:space="preserve"> TPM</w:t>
+        <w:t>Multiple</w:t>
       </w:r>
       <w:r>
         <w:rPr>
           <w:rFonts w:cs="Arial"/>
           <w:lang w:val="en-GB"/>
         </w:rPr>
-        <w:t>, Attack vectors</w:t>
+        <w:t xml:space="preserve"> Independent Levels of Security</w:t>
       </w:r>
       <w:r>
         <w:rPr>
           <w:rFonts w:cs="Arial"/>
           <w:lang w:val="en-GB"/>
         </w:rPr>
-        <w:t>, MILS (Multiple Independent Levels of Security)</w:t>
+        <w:t xml:space="preserve">, </w:t>
       </w:r>
       <w:r>
         <w:rPr>
           <w:rFonts w:cs="Arial"/>
           <w:lang w:val="en-GB"/>
         </w:rPr>
-        <w:t>, Separation Kernel</w:t>
-      </w:r>
+        <w:t xml:space="preserve">ARM </w:t>
+      </w:r>
+      <w:proofErr w:type="spellStart"/>
       <w:r>
         <w:rPr>
           <w:rFonts w:cs="Arial"/>
           <w:lang w:val="en-GB"/>
         </w:rPr>
-        <w:t xml:space="preserve">, </w:t>
-      </w:r>
-      <w:proofErr w:type="spellStart"/>
+        <w:t>TrustZone</w:t>
+      </w:r>
+      <w:proofErr w:type="spellEnd"/>
       <w:r>
         <w:rPr>
           <w:rFonts w:cs="Arial"/>
           <w:lang w:val="en-GB"/>
         </w:rPr>
-        <w:t>SELinux</w:t>
-      </w:r>
-      <w:proofErr w:type="spellEnd"/>
-      <w:r>
-        <w:rPr>
-          <w:rFonts w:cs="Arial"/>
-          <w:lang w:val="en-GB"/>
-        </w:rPr>
-        <w:t xml:space="preserve">, </w:t>
-      </w:r>
-      <w:r>
-        <w:rPr>
-          <w:rFonts w:cs="Arial"/>
-          <w:lang w:val="en-GB"/>
-        </w:rPr>
-        <w:t xml:space="preserve">CIA Model, Secure Element, ARM </w:t>
-      </w:r>
-      <w:proofErr w:type="spellStart"/>
-      <w:r>
-        <w:rPr>
-          <w:rFonts w:cs="Arial"/>
-          <w:lang w:val="en-GB"/>
-        </w:rPr>
-        <w:t>TrustZone</w:t>
-      </w:r>
-      <w:proofErr w:type="spellEnd"/>
-      <w:r>
-        <w:rPr>
-          <w:rFonts w:cs="Arial"/>
-          <w:lang w:val="en-GB"/>
-        </w:rPr>
         <w:t>, Root of trust</w:t>
       </w:r>
     </w:p>
@@ -2179,15 +2191,14 @@
           <w:lang w:val="en-GB"/>
         </w:rPr>
       </w:pPr>
-      <w:bookmarkStart w:id="1" w:name="_Toc495419805"/>
-      <w:r>
-        <w:rPr>
-          <w:lang w:val="en-GB"/>
-        </w:rPr>
-        <w:lastRenderedPageBreak/>
+      <w:bookmarkStart w:id="2" w:name="_Toc495419805"/>
+      <w:r>
+        <w:rPr>
+          <w:lang w:val="en-GB"/>
+        </w:rPr>
         <w:t>contents</w:t>
       </w:r>
-      <w:bookmarkEnd w:id="1"/>
+      <w:bookmarkEnd w:id="2"/>
     </w:p>
     <w:p>
       <w:pPr>
@@ -6078,8 +6089,6 @@
           </w:rPr>
           <w:tab/>
         </w:r>
-        <w:bookmarkStart w:id="2" w:name="_GoBack"/>
-        <w:bookmarkEnd w:id="2"/>
         <w:r>
           <w:rPr>
             <w:webHidden/>
@@ -11226,7 +11235,7 @@
                     <pic:cNvPicPr/>
                   </pic:nvPicPr>
                   <pic:blipFill>
-                    <a:blip r:embed="rId11">
+                    <a:blip r:embed="rId10">
                       <a:extLst>
                         <a:ext uri="{28A0092B-C50C-407E-A947-70E740481C1C}">
                           <a14:useLocalDpi xmlns:a14="http://schemas.microsoft.com/office/drawing/2010/main" val="0"/>
@@ -16084,7 +16093,7 @@
         </w:rPr>
         <w:t>While CWE is a list of software weakness types, </w:t>
       </w:r>
-      <w:hyperlink r:id="rId12" w:tgtFrame="_blank" w:history="1">
+      <w:hyperlink r:id="rId11" w:tgtFrame="_blank" w:history="1">
         <w:r>
           <w:rPr>
             <w:lang w:val="en-GB"/>
@@ -16183,7 +16192,7 @@
                     </pic:cNvPicPr>
                   </pic:nvPicPr>
                   <pic:blipFill>
-                    <a:blip r:embed="rId13">
+                    <a:blip r:embed="rId12">
                       <a:extLst>
                         <a:ext uri="{28A0092B-C50C-407E-A947-70E740481C1C}">
                           <a14:useLocalDpi xmlns:a14="http://schemas.microsoft.com/office/drawing/2010/main" val="0"/>
@@ -16451,7 +16460,7 @@
                     </pic:cNvPicPr>
                   </pic:nvPicPr>
                   <pic:blipFill>
-                    <a:blip r:embed="rId14">
+                    <a:blip r:embed="rId13">
                       <a:extLst>
                         <a:ext uri="{28A0092B-C50C-407E-A947-70E740481C1C}">
                           <a14:useLocalDpi xmlns:a14="http://schemas.microsoft.com/office/drawing/2010/main" val="0"/>
@@ -17332,7 +17341,7 @@
                     </pic:cNvPicPr>
                   </pic:nvPicPr>
                   <pic:blipFill>
-                    <a:blip r:embed="rId15">
+                    <a:blip r:embed="rId14">
                       <a:extLst>
                         <a:ext uri="{28A0092B-C50C-407E-A947-70E740481C1C}">
                           <a14:useLocalDpi xmlns:a14="http://schemas.microsoft.com/office/drawing/2010/main" val="0"/>
@@ -19820,7 +19829,7 @@
                     </pic:cNvPicPr>
                   </pic:nvPicPr>
                   <pic:blipFill>
-                    <a:blip r:embed="rId16">
+                    <a:blip r:embed="rId15">
                       <a:extLst>
                         <a:ext uri="{28A0092B-C50C-407E-A947-70E740481C1C}">
                           <a14:useLocalDpi xmlns:a14="http://schemas.microsoft.com/office/drawing/2010/main" val="0"/>
@@ -21374,7 +21383,7 @@
                     </pic:cNvPicPr>
                   </pic:nvPicPr>
                   <pic:blipFill>
-                    <a:blip r:embed="rId17">
+                    <a:blip r:embed="rId16">
                       <a:extLst>
                         <a:ext uri="{28A0092B-C50C-407E-A947-70E740481C1C}">
                           <a14:useLocalDpi xmlns:a14="http://schemas.microsoft.com/office/drawing/2010/main" val="0"/>
@@ -22076,7 +22085,7 @@
                     </pic:cNvPicPr>
                   </pic:nvPicPr>
                   <pic:blipFill>
-                    <a:blip r:embed="rId18">
+                    <a:blip r:embed="rId17">
                       <a:extLst>
                         <a:ext uri="{28A0092B-C50C-407E-A947-70E740481C1C}">
                           <a14:useLocalDpi xmlns:a14="http://schemas.microsoft.com/office/drawing/2010/main" val="0"/>
@@ -22494,7 +22503,7 @@
                     </pic:cNvPicPr>
                   </pic:nvPicPr>
                   <pic:blipFill>
-                    <a:blip r:embed="rId19">
+                    <a:blip r:embed="rId18">
                       <a:extLst>
                         <a:ext uri="{28A0092B-C50C-407E-A947-70E740481C1C}">
                           <a14:useLocalDpi xmlns:a14="http://schemas.microsoft.com/office/drawing/2010/main" val="0"/>
@@ -22878,7 +22887,7 @@
                     </pic:cNvPicPr>
                   </pic:nvPicPr>
                   <pic:blipFill>
-                    <a:blip r:embed="rId20">
+                    <a:blip r:embed="rId19">
                       <a:extLst>
                         <a:ext uri="{28A0092B-C50C-407E-A947-70E740481C1C}">
                           <a14:useLocalDpi xmlns:a14="http://schemas.microsoft.com/office/drawing/2010/main" val="0"/>
@@ -22994,7 +23003,7 @@
                     </pic:cNvPicPr>
                   </pic:nvPicPr>
                   <pic:blipFill>
-                    <a:blip r:embed="rId21">
+                    <a:blip r:embed="rId20">
                       <a:extLst>
                         <a:ext uri="{28A0092B-C50C-407E-A947-70E740481C1C}">
                           <a14:useLocalDpi xmlns:a14="http://schemas.microsoft.com/office/drawing/2010/main" val="0"/>
@@ -23813,7 +23822,7 @@
                     </pic:cNvPicPr>
                   </pic:nvPicPr>
                   <pic:blipFill>
-                    <a:blip r:embed="rId22">
+                    <a:blip r:embed="rId21">
                       <a:extLst>
                         <a:ext uri="{28A0092B-C50C-407E-A947-70E740481C1C}">
                           <a14:useLocalDpi xmlns:a14="http://schemas.microsoft.com/office/drawing/2010/main" val="0"/>
@@ -24044,7 +24053,7 @@
                     </pic:cNvPicPr>
                   </pic:nvPicPr>
                   <pic:blipFill>
-                    <a:blip r:embed="rId23">
+                    <a:blip r:embed="rId22">
                       <a:extLst>
                         <a:ext uri="{28A0092B-C50C-407E-A947-70E740481C1C}">
                           <a14:useLocalDpi xmlns:a14="http://schemas.microsoft.com/office/drawing/2010/main" val="0"/>
@@ -25164,7 +25173,7 @@
                     </pic:cNvPicPr>
                   </pic:nvPicPr>
                   <pic:blipFill>
-                    <a:blip r:embed="rId24">
+                    <a:blip r:embed="rId23">
                       <a:extLst>
                         <a:ext uri="{28A0092B-C50C-407E-A947-70E740481C1C}">
                           <a14:useLocalDpi xmlns:a14="http://schemas.microsoft.com/office/drawing/2010/main" val="0"/>
@@ -25559,7 +25568,7 @@
                     </pic:cNvPicPr>
                   </pic:nvPicPr>
                   <pic:blipFill>
-                    <a:blip r:embed="rId25">
+                    <a:blip r:embed="rId24">
                       <a:extLst>
                         <a:ext uri="{28A0092B-C50C-407E-A947-70E740481C1C}">
                           <a14:useLocalDpi xmlns:a14="http://schemas.microsoft.com/office/drawing/2010/main" val="0"/>
@@ -27555,7 +27564,7 @@
                     <pic:cNvPicPr/>
                   </pic:nvPicPr>
                   <pic:blipFill>
-                    <a:blip r:embed="rId26">
+                    <a:blip r:embed="rId25">
                       <a:extLst>
                         <a:ext uri="{28A0092B-C50C-407E-A947-70E740481C1C}">
                           <a14:useLocalDpi xmlns:a14="http://schemas.microsoft.com/office/drawing/2010/main" val="0"/>
@@ -28851,7 +28860,7 @@
                     </pic:cNvPicPr>
                   </pic:nvPicPr>
                   <pic:blipFill>
-                    <a:blip r:embed="rId27">
+                    <a:blip r:embed="rId26">
                       <a:extLst>
                         <a:ext uri="{28A0092B-C50C-407E-A947-70E740481C1C}">
                           <a14:useLocalDpi xmlns:a14="http://schemas.microsoft.com/office/drawing/2010/main" val="0"/>
@@ -29483,7 +29492,7 @@
                     <pic:cNvPicPr/>
                   </pic:nvPicPr>
                   <pic:blipFill>
-                    <a:blip r:embed="rId28">
+                    <a:blip r:embed="rId27">
                       <a:extLst>
                         <a:ext uri="{28A0092B-C50C-407E-A947-70E740481C1C}">
                           <a14:useLocalDpi xmlns:a14="http://schemas.microsoft.com/office/drawing/2010/main" val="0"/>
@@ -29601,7 +29610,7 @@
                     <pic:cNvPicPr/>
                   </pic:nvPicPr>
                   <pic:blipFill>
-                    <a:blip r:embed="rId29">
+                    <a:blip r:embed="rId28">
                       <a:extLst>
                         <a:ext uri="{28A0092B-C50C-407E-A947-70E740481C1C}">
                           <a14:useLocalDpi xmlns:a14="http://schemas.microsoft.com/office/drawing/2010/main" val="0"/>
@@ -30437,7 +30446,7 @@
                     </pic:cNvPicPr>
                   </pic:nvPicPr>
                   <pic:blipFill>
-                    <a:blip r:embed="rId30">
+                    <a:blip r:embed="rId29">
                       <a:extLst>
                         <a:ext uri="{28A0092B-C50C-407E-A947-70E740481C1C}">
                           <a14:useLocalDpi xmlns:a14="http://schemas.microsoft.com/office/drawing/2010/main" val="0"/>
@@ -30763,7 +30772,7 @@
                     </pic:cNvPicPr>
                   </pic:nvPicPr>
                   <pic:blipFill>
-                    <a:blip r:embed="rId31">
+                    <a:blip r:embed="rId30">
                       <a:extLst>
                         <a:ext uri="{28A0092B-C50C-407E-A947-70E740481C1C}">
                           <a14:useLocalDpi xmlns:a14="http://schemas.microsoft.com/office/drawing/2010/main" val="0"/>
@@ -32073,7 +32082,7 @@
         </w:rPr>
         <w:t xml:space="preserve">Vega, Ralph de la, and CEO of AT&amp;T’s Mobile and Business Solutions. “3 Key Rules for Cybersecurity: AT&amp;T Mobile Chief.” CNBC, CNBC, 2 Mar. 2015, </w:t>
       </w:r>
-      <w:hyperlink r:id="rId32" w:history="1">
+      <w:hyperlink r:id="rId31" w:history="1">
         <w:r>
           <w:rPr>
             <w:rStyle w:val="Hyperlink"/>
@@ -32152,7 +32161,7 @@
         </w:rPr>
         <w:t>Ross Anderson, Security Engineering: A Guide to Building Dependable Distributed Systems. The first edition (2001): </w:t>
       </w:r>
-      <w:hyperlink r:id="rId33" w:history="1">
+      <w:hyperlink r:id="rId32" w:history="1">
         <w:r>
           <w:rPr>
             <w:rStyle w:val="Hyperlink"/>
@@ -32543,7 +32552,7 @@
         <w:lastRenderedPageBreak/>
         <w:t>Grand, Joe. “Practical Embedded Security.” &lt;</w:t>
       </w:r>
-      <w:hyperlink r:id="rId34" w:history="1">
+      <w:hyperlink r:id="rId33" w:history="1">
         <w:r>
           <w:rPr>
             <w:rStyle w:val="Hyperlink"/>
@@ -32667,7 +32676,7 @@
         </w:rPr>
         <w:t xml:space="preserve">. Retrieved March 19, 2017, from </w:t>
       </w:r>
-      <w:hyperlink r:id="rId35" w:history="1">
+      <w:hyperlink r:id="rId34" w:history="1">
         <w:r>
           <w:rPr>
             <w:rStyle w:val="Hyperlink"/>
@@ -32826,7 +32835,7 @@
         </w:rPr>
         <w:t>“Common Weakness Enumeration.” CWE - Sources, Office of Cybersecurity and Communications (CS&amp;C), U.S. Department of Homeland Security, cwe.mitre.org/about/sources.html.</w:t>
       </w:r>
-      <w:hyperlink r:id="rId36" w:history="1">
+      <w:hyperlink r:id="rId35" w:history="1">
         <w:r>
           <w:rPr>
             <w:rStyle w:val="Hyperlink"/>
@@ -32914,7 +32923,7 @@
         </w:rPr>
         <w:t>Erin Scott, Knowledge Consulting Group, Threat-driven Software Development Planning: Using CAPEC &amp; CWE to Improve SDLC &lt;</w:t>
       </w:r>
-      <w:hyperlink r:id="rId37" w:history="1">
+      <w:hyperlink r:id="rId36" w:history="1">
         <w:r>
           <w:rPr>
             <w:rStyle w:val="Hyperlink"/>
@@ -33138,7 +33147,7 @@
         <w:lastRenderedPageBreak/>
         <w:t xml:space="preserve">Terry Chia “Confidentiality, Integrity, Availability: The three components of the CIA Triad”&lt; </w:t>
       </w:r>
-      <w:hyperlink r:id="rId38" w:history="1">
+      <w:hyperlink r:id="rId37" w:history="1">
         <w:r>
           <w:rPr>
             <w:rStyle w:val="Hyperlink"/>
@@ -33210,7 +33219,7 @@
         </w:rPr>
         <w:t xml:space="preserve"> from </w:t>
       </w:r>
-      <w:hyperlink r:id="rId39" w:history="1">
+      <w:hyperlink r:id="rId38" w:history="1">
         <w:r>
           <w:rPr>
             <w:rStyle w:val="Hyperlink"/>
@@ -33274,7 +33283,7 @@
         </w:rPr>
         <w:t xml:space="preserve"> “What are the Key Challenges in Embedded Software?” &lt; </w:t>
       </w:r>
-      <w:hyperlink r:id="rId40" w:history="1">
+      <w:hyperlink r:id="rId39" w:history="1">
         <w:r>
           <w:rPr>
             <w:rStyle w:val="Hyperlink"/>
@@ -33338,7 +33347,7 @@
         </w:rPr>
         <w:t xml:space="preserve">, Philip. “Embedded System Design Issues.” Embedded System Design Issues” </w:t>
       </w:r>
-      <w:hyperlink r:id="rId41" w:history="1">
+      <w:hyperlink r:id="rId40" w:history="1">
         <w:r>
           <w:rPr>
             <w:rStyle w:val="Hyperlink"/>
@@ -33373,7 +33382,7 @@
           <w:lang w:val="en-US"/>
         </w:rPr>
       </w:pPr>
-      <w:hyperlink r:id="rId42" w:anchor="A.2" w:history="1"/>
+      <w:hyperlink r:id="rId41" w:anchor="A.2" w:history="1"/>
       <w:proofErr w:type="spellStart"/>
       <w:r>
         <w:rPr>
@@ -33459,7 +33468,7 @@
         </w:rPr>
         <w:t xml:space="preserve">TRUSTED PLATFORM MODULE (TPM) SPECIFICATION OVERVIEW (2015, October 13) Retrieved from </w:t>
       </w:r>
-      <w:hyperlink r:id="rId43" w:history="1">
+      <w:hyperlink r:id="rId42" w:history="1">
         <w:r>
           <w:rPr>
             <w:rStyle w:val="Hyperlink"/>
@@ -33878,7 +33887,7 @@
         </w:rPr>
         <w:t xml:space="preserve"> </w:t>
       </w:r>
-      <w:hyperlink r:id="rId44" w:history="1">
+      <w:hyperlink r:id="rId43" w:history="1">
         <w:r>
           <w:rPr>
             <w:rStyle w:val="Hyperlink"/>
@@ -34079,7 +34088,7 @@
         </w:rPr>
         <w:t xml:space="preserve">, Gordon M. “Multiple Independent Levels of Safety &amp; Security (MILS): High Assurance Architecture.” 02-2UChenick, Objective Interface, </w:t>
       </w:r>
-      <w:hyperlink r:id="rId45" w:history="1">
+      <w:hyperlink r:id="rId44" w:history="1">
         <w:r>
           <w:rPr>
             <w:rStyle w:val="Hyperlink"/>
@@ -34152,7 +34161,7 @@
         </w:rPr>
         <w:t xml:space="preserve">-Foss Jim. “Multiple Independent Levels of Security.” </w:t>
       </w:r>
-      <w:hyperlink r:id="rId46" w:history="1">
+      <w:hyperlink r:id="rId45" w:history="1">
         <w:r>
           <w:rPr>
             <w:rStyle w:val="Hyperlink"/>
@@ -34206,7 +34215,7 @@
         <w:lastRenderedPageBreak/>
         <w:t xml:space="preserve">“White Paper on TEE.” The Trusted Execution Environment, </w:t>
       </w:r>
-      <w:hyperlink r:id="rId47" w:history="1">
+      <w:hyperlink r:id="rId46" w:history="1">
         <w:r>
           <w:rPr>
             <w:rStyle w:val="Hyperlink"/>
@@ -34382,7 +34391,7 @@
         </w:rPr>
         <w:t xml:space="preserve">Cd. “Cloud Audit Controls.” MAC vs DAC vs RBAC, 23 Sep. 2014, </w:t>
       </w:r>
-      <w:hyperlink r:id="rId48" w:history="1">
+      <w:hyperlink r:id="rId47" w:history="1">
         <w:r>
           <w:rPr>
             <w:rStyle w:val="Hyperlink"/>
@@ -34541,7 +34550,7 @@
         </w:rPr>
         <w:t xml:space="preserve">, et al. “Semantic Remote Attestation -- A Virtual Machine Directed Approach to Trusted Computing.” VM '04 Technical Paper, </w:t>
       </w:r>
-      <w:hyperlink r:id="rId49" w:history="1">
+      <w:hyperlink r:id="rId48" w:history="1">
         <w:r>
           <w:rPr>
             <w:rStyle w:val="Hyperlink"/>
@@ -34754,7 +34763,7 @@
         </w:rPr>
         <w:t xml:space="preserve"> </w:t>
       </w:r>
-      <w:hyperlink r:id="rId50" w:history="1">
+      <w:hyperlink r:id="rId49" w:history="1">
         <w:r>
           <w:rPr>
             <w:rStyle w:val="Hyperlink"/>
@@ -34839,7 +34848,7 @@
         </w:rPr>
         <w:t xml:space="preserve"> Ltd, </w:t>
       </w:r>
-      <w:hyperlink r:id="rId51" w:history="1">
+      <w:hyperlink r:id="rId50" w:history="1">
         <w:r>
           <w:rPr>
             <w:rStyle w:val="Hyperlink"/>
@@ -34868,10 +34877,10 @@
       </w:pPr>
     </w:p>
     <w:sectPr>
-      <w:headerReference w:type="default" r:id="rId52"/>
-      <w:footerReference w:type="default" r:id="rId53"/>
-      <w:headerReference w:type="first" r:id="rId54"/>
-      <w:footerReference w:type="first" r:id="rId55"/>
+      <w:headerReference w:type="default" r:id="rId51"/>
+      <w:footerReference w:type="default" r:id="rId52"/>
+      <w:headerReference w:type="first" r:id="rId53"/>
+      <w:footerReference w:type="first" r:id="rId54"/>
       <w:pgSz w:w="11906" w:h="16838" w:code="9"/>
       <w:pgMar w:top="1418" w:right="1701" w:bottom="1418" w:left="1701" w:header="851" w:footer="851" w:gutter="0"/>
       <w:cols w:space="708"/>
@@ -34909,59 +34918,6 @@
 </file>
 
 <file path=word/footer1.xml><?xml version="1.0" encoding="utf-8"?>
-<w:ftr xmlns:wpc="http://schemas.microsoft.com/office/word/2010/wordprocessingCanvas" xmlns:mc="http://schemas.openxmlformats.org/markup-compatibility/2006" xmlns:o="urn:schemas-microsoft-com:office:office" xmlns:r="http://schemas.openxmlformats.org/officeDocument/2006/relationships" xmlns:m="http://schemas.openxmlformats.org/officeDocument/2006/math" xmlns:v="urn:schemas-microsoft-com:vml" xmlns:wp14="http://schemas.microsoft.com/office/word/2010/wordprocessingDrawing" xmlns:wp="http://schemas.openxmlformats.org/drawingml/2006/wordprocessingDrawing" xmlns:w10="urn:schemas-microsoft-com:office:word" xmlns:w="http://schemas.openxmlformats.org/wordprocessingml/2006/main" xmlns:w14="http://schemas.microsoft.com/office/word/2010/wordml" xmlns:w15="http://schemas.microsoft.com/office/word/2012/wordml" xmlns:wpg="http://schemas.microsoft.com/office/word/2010/wordprocessingGroup" xmlns:wpi="http://schemas.microsoft.com/office/word/2010/wordprocessingInk" xmlns:wne="http://schemas.microsoft.com/office/word/2006/wordml" xmlns:wps="http://schemas.microsoft.com/office/word/2010/wordprocessingShape" mc:Ignorable="w14 w15 wp14">
-  <w:sdt>
-    <w:sdtPr>
-      <w:id w:val="-97801427"/>
-      <w:docPartObj>
-        <w:docPartGallery w:val="Page Numbers (Bottom of Page)"/>
-        <w:docPartUnique/>
-      </w:docPartObj>
-    </w:sdtPr>
-    <w:sdtEndPr>
-      <w:rPr>
-        <w:noProof/>
-      </w:rPr>
-    </w:sdtEndPr>
-    <w:sdtContent>
-      <w:p>
-        <w:pPr>
-          <w:pStyle w:val="Footer"/>
-          <w:jc w:val="center"/>
-        </w:pPr>
-        <w:r>
-          <w:fldChar w:fldCharType="begin"/>
-        </w:r>
-        <w:r>
-          <w:instrText xml:space="preserve"> PAGE   \* MERGEFORMAT </w:instrText>
-        </w:r>
-        <w:r>
-          <w:fldChar w:fldCharType="separate"/>
-        </w:r>
-        <w:r>
-          <w:rPr>
-            <w:noProof/>
-          </w:rPr>
-          <w:t>2</w:t>
-        </w:r>
-        <w:r>
-          <w:rPr>
-            <w:noProof/>
-          </w:rPr>
-          <w:fldChar w:fldCharType="end"/>
-        </w:r>
-      </w:p>
-    </w:sdtContent>
-  </w:sdt>
-  <w:p>
-    <w:pPr>
-      <w:pStyle w:val="Footer"/>
-    </w:pPr>
-  </w:p>
-</w:ftr>
-</file>
-
-<file path=word/footer2.xml><?xml version="1.0" encoding="utf-8"?>
 <w:ftr xmlns:wpc="http://schemas.microsoft.com/office/word/2010/wordprocessingCanvas" xmlns:mc="http://schemas.openxmlformats.org/markup-compatibility/2006" xmlns:o="urn:schemas-microsoft-com:office:office" xmlns:r="http://schemas.openxmlformats.org/officeDocument/2006/relationships" xmlns:m="http://schemas.openxmlformats.org/officeDocument/2006/math" xmlns:v="urn:schemas-microsoft-com:vml" xmlns:wp14="http://schemas.microsoft.com/office/word/2010/wordprocessingDrawing" xmlns:wp="http://schemas.openxmlformats.org/drawingml/2006/wordprocessingDrawing" xmlns:w10="urn:schemas-microsoft-com:office:word" xmlns:w="http://schemas.openxmlformats.org/wordprocessingml/2006/main" xmlns:w14="http://schemas.microsoft.com/office/word/2010/wordml" xmlns:w15="http://schemas.microsoft.com/office/word/2012/wordml" xmlns:wpg="http://schemas.microsoft.com/office/word/2010/wordprocessingGroup" xmlns:wpi="http://schemas.microsoft.com/office/word/2010/wordprocessingInk" xmlns:wne="http://schemas.microsoft.com/office/word/2006/wordml" xmlns:wps="http://schemas.microsoft.com/office/word/2010/wordprocessingShape" mc:Ignorable="w14 w15 wp14">
   <w:sdt>
     <w:sdtPr>
@@ -34995,7 +34951,7 @@
           <w:rPr>
             <w:noProof/>
           </w:rPr>
-          <w:t>6</w:t>
+          <w:t>4</w:t>
         </w:r>
         <w:r>
           <w:rPr>
@@ -35014,7 +34970,7 @@
 </w:ftr>
 </file>
 
-<file path=word/footer3.xml><?xml version="1.0" encoding="utf-8"?>
+<file path=word/footer2.xml><?xml version="1.0" encoding="utf-8"?>
 <w:ftr xmlns:wpc="http://schemas.microsoft.com/office/word/2010/wordprocessingCanvas" xmlns:mc="http://schemas.openxmlformats.org/markup-compatibility/2006" xmlns:o="urn:schemas-microsoft-com:office:office" xmlns:r="http://schemas.openxmlformats.org/officeDocument/2006/relationships" xmlns:m="http://schemas.openxmlformats.org/officeDocument/2006/math" xmlns:v="urn:schemas-microsoft-com:vml" xmlns:wp14="http://schemas.microsoft.com/office/word/2010/wordprocessingDrawing" xmlns:wp="http://schemas.openxmlformats.org/drawingml/2006/wordprocessingDrawing" xmlns:w10="urn:schemas-microsoft-com:office:word" xmlns:w="http://schemas.openxmlformats.org/wordprocessingml/2006/main" xmlns:w14="http://schemas.microsoft.com/office/word/2010/wordml" xmlns:w15="http://schemas.microsoft.com/office/word/2012/wordml" xmlns:wpg="http://schemas.microsoft.com/office/word/2010/wordprocessingGroup" xmlns:wpi="http://schemas.microsoft.com/office/word/2010/wordprocessingInk" xmlns:wne="http://schemas.microsoft.com/office/word/2006/wordml" xmlns:wps="http://schemas.microsoft.com/office/word/2010/wordprocessingShape" mc:Ignorable="w14 w15 wp14">
   <w:sdt>
     <w:sdtPr>
@@ -40548,7 +40504,7 @@
 </file>
 
 <file path=customXml/itemProps1.xml><?xml version="1.0" encoding="utf-8"?>
-<ds:datastoreItem xmlns:ds="http://schemas.openxmlformats.org/officeDocument/2006/customXml" ds:itemID="{28856DDA-7100-4367-89CE-2F06E2208A83}">
+<ds:datastoreItem xmlns:ds="http://schemas.openxmlformats.org/officeDocument/2006/customXml" ds:itemID="{47798C59-61D1-4B85-8AF2-AC36BF842F8B}">
   <ds:schemaRefs>
     <ds:schemaRef ds:uri="http://schemas.openxmlformats.org/officeDocument/2006/bibliography"/>
   </ds:schemaRefs>

</xml_diff>